<commit_message>
added other folders too
</commit_message>
<xml_diff>
--- a/toran_sahu_resume.docx
+++ b/toran_sahu_resume.docx
@@ -128,6 +128,7 @@
                   <w:color w:val="000000" w:themeColor="text1"/>
                   <w:sz w:val="18"/>
                   <w:szCs w:val="18"/>
+                  <w:u w:val="none"/>
                 </w:rPr>
                 <w:t>toran.sahu@yahoo.com</w:t>
               </w:r>
@@ -159,6 +160,7 @@
                   <w:color w:val="000000" w:themeColor="text1"/>
                   <w:sz w:val="18"/>
                   <w:szCs w:val="18"/>
+                  <w:u w:val="none"/>
                 </w:rPr>
                 <w:t>toransahooooo@gmail.com</w:t>
               </w:r>
@@ -434,8 +436,6 @@
               </w:rPr>
               <w:t>JULY 2017 – PRESENT</w:t>
             </w:r>
-            <w:bookmarkStart w:id="0" w:name="_GoBack"/>
-            <w:bookmarkEnd w:id="0"/>
           </w:p>
           <w:p>
             <w:pPr>
@@ -458,6 +458,16 @@
                 <w:lang w:val="en"/>
               </w:rPr>
               <w:t>Reduced INTERSPEC to SELERANT data migration activity turnaround time by automating tasks through PL/SQL procedures</w:t>
+            </w:r>
+            <w:r>
+              <w:rPr>
+                <w:rFonts w:asciiTheme="minorHAnsi" w:eastAsia="Merriweather" w:hAnsiTheme="minorHAnsi" w:cs="Arial"/>
+                <w:color w:val="666666"/>
+                <w:sz w:val="18"/>
+                <w:szCs w:val="18"/>
+                <w:lang w:val="en"/>
+              </w:rPr>
+              <w:t>.</w:t>
             </w:r>
           </w:p>
           <w:p>
@@ -1327,7 +1337,7 @@
       </w:tr>
       <w:tr>
         <w:trPr>
-          <w:trHeight w:val="7817"/>
+          <w:trHeight w:val="7800"/>
         </w:trPr>
         <w:tc>
           <w:tcPr>
@@ -1342,6 +1352,7 @@
                 <w:lang w:val="en"/>
               </w:rPr>
             </w:pPr>
+            <w:proofErr w:type="spellStart"/>
             <w:r>
               <w:rPr>
                 <w:rFonts w:eastAsia="Merriweather" w:cs="Arial"/>
@@ -1351,6 +1362,7 @@
               </w:rPr>
               <w:t>ProConf</w:t>
             </w:r>
+            <w:proofErr w:type="spellEnd"/>
             <w:r>
               <w:rPr>
                 <w:rFonts w:cs="Arial"/>
@@ -2529,8 +2541,12 @@
       </w:pPr>
     </w:p>
     <w:sectPr>
-      <w:headerReference w:type="default" r:id="rId9"/>
-      <w:footerReference w:type="default" r:id="rId10"/>
+      <w:headerReference w:type="even" r:id="rId9"/>
+      <w:headerReference w:type="default" r:id="rId10"/>
+      <w:footerReference w:type="even" r:id="rId11"/>
+      <w:footerReference w:type="default" r:id="rId12"/>
+      <w:headerReference w:type="first" r:id="rId13"/>
+      <w:footerReference w:type="first" r:id="rId14"/>
       <w:pgSz w:w="11907" w:h="16839" w:code="9"/>
       <w:pgMar w:top="630" w:right="1440" w:bottom="540" w:left="1440" w:header="144" w:footer="0" w:gutter="0"/>
       <w:cols w:space="720"/>
@@ -2567,6 +2583,16 @@
 
 <file path=word/footer1.xml><?xml version="1.0" encoding="utf-8"?>
 <w:ftr xmlns:wpc="http://schemas.microsoft.com/office/word/2010/wordprocessingCanvas" xmlns:mc="http://schemas.openxmlformats.org/markup-compatibility/2006" xmlns:o="urn:schemas-microsoft-com:office:office" xmlns:r="http://schemas.openxmlformats.org/officeDocument/2006/relationships" xmlns:m="http://schemas.openxmlformats.org/officeDocument/2006/math" xmlns:v="urn:schemas-microsoft-com:vml" xmlns:wp14="http://schemas.microsoft.com/office/word/2010/wordprocessingDrawing" xmlns:wp="http://schemas.openxmlformats.org/drawingml/2006/wordprocessingDrawing" xmlns:w10="urn:schemas-microsoft-com:office:word" xmlns:w="http://schemas.openxmlformats.org/wordprocessingml/2006/main" xmlns:w14="http://schemas.microsoft.com/office/word/2010/wordml" xmlns:w15="http://schemas.microsoft.com/office/word/2012/wordml" xmlns:wpg="http://schemas.microsoft.com/office/word/2010/wordprocessingGroup" xmlns:wpi="http://schemas.microsoft.com/office/word/2010/wordprocessingInk" xmlns:wne="http://schemas.microsoft.com/office/word/2006/wordml" xmlns:wps="http://schemas.microsoft.com/office/word/2010/wordprocessingShape" mc:Ignorable="w14 w15 wp14">
+  <w:p>
+    <w:pPr>
+      <w:pStyle w:val="Footer"/>
+    </w:pPr>
+  </w:p>
+</w:ftr>
+</file>
+
+<file path=word/footer2.xml><?xml version="1.0" encoding="utf-8"?>
+<w:ftr xmlns:wpc="http://schemas.microsoft.com/office/word/2010/wordprocessingCanvas" xmlns:mc="http://schemas.openxmlformats.org/markup-compatibility/2006" xmlns:o="urn:schemas-microsoft-com:office:office" xmlns:r="http://schemas.openxmlformats.org/officeDocument/2006/relationships" xmlns:m="http://schemas.openxmlformats.org/officeDocument/2006/math" xmlns:v="urn:schemas-microsoft-com:vml" xmlns:wp14="http://schemas.microsoft.com/office/word/2010/wordprocessingDrawing" xmlns:wp="http://schemas.openxmlformats.org/drawingml/2006/wordprocessingDrawing" xmlns:w10="urn:schemas-microsoft-com:office:word" xmlns:w="http://schemas.openxmlformats.org/wordprocessingml/2006/main" xmlns:w14="http://schemas.microsoft.com/office/word/2010/wordml" xmlns:w15="http://schemas.microsoft.com/office/word/2012/wordml" xmlns:wpg="http://schemas.microsoft.com/office/word/2010/wordprocessingGroup" xmlns:wpi="http://schemas.microsoft.com/office/word/2010/wordprocessingInk" xmlns:wne="http://schemas.microsoft.com/office/word/2006/wordml" xmlns:wps="http://schemas.microsoft.com/office/word/2010/wordprocessingShape" mc:Ignorable="w14 w15 wp14">
   <w:sdt>
     <w:sdtPr>
       <w:rPr>
@@ -2585,10 +2611,168 @@
       </w:rPr>
     </w:sdtEndPr>
     <w:sdtContent>
+      <w:bookmarkStart w:id="0" w:name="_GoBack" w:displacedByCustomXml="prev"/>
+      <w:bookmarkEnd w:id="0" w:displacedByCustomXml="prev"/>
       <w:p>
         <w:pPr>
-          <w:pStyle w:val="Footer"/>
-          <w:ind w:left="-810"/>
+          <w:pStyle w:val="Header"/>
+          <w:tabs>
+            <w:tab w:val="clear" w:pos="4680"/>
+            <w:tab w:val="clear" w:pos="9360"/>
+            <w:tab w:val="left" w:pos="7051"/>
+            <w:tab w:val="left" w:pos="7146"/>
+          </w:tabs>
+          <w:ind w:left="-993"/>
+          <w:jc w:val="both"/>
+        </w:pPr>
+        <w:r>
+          <w:rPr>
+            <w:noProof/>
+            <w:sz w:val="16"/>
+            <w:szCs w:val="16"/>
+          </w:rPr>
+          <w:t>toran.sahu@yahoo.com</w:t>
+        </w:r>
+        <w:r>
+          <w:rPr>
+            <w:noProof/>
+            <w:sz w:val="16"/>
+            <w:szCs w:val="16"/>
+          </w:rPr>
+          <w:t xml:space="preserve">                                                                                                                                                                </w:t>
+        </w:r>
+        <w:r>
+          <w:rPr>
+            <w:sz w:val="16"/>
+            <w:szCs w:val="16"/>
+          </w:rPr>
+          <w:t xml:space="preserve">Last updated: </w:t>
+        </w:r>
+        <w:r>
+          <w:rPr>
+            <w:sz w:val="16"/>
+            <w:szCs w:val="16"/>
+          </w:rPr>
+          <w:fldChar w:fldCharType="begin"/>
+        </w:r>
+        <w:r>
+          <w:rPr>
+            <w:sz w:val="16"/>
+            <w:szCs w:val="16"/>
+          </w:rPr>
+          <w:instrText xml:space="preserve"> DATE \@ "MMMM d, yyyy" </w:instrText>
+        </w:r>
+        <w:r>
+          <w:rPr>
+            <w:sz w:val="16"/>
+            <w:szCs w:val="16"/>
+          </w:rPr>
+          <w:fldChar w:fldCharType="separate"/>
+        </w:r>
+        <w:r>
+          <w:rPr>
+            <w:noProof/>
+            <w:sz w:val="16"/>
+            <w:szCs w:val="16"/>
+          </w:rPr>
+          <w:t>August 9, 2017</w:t>
+        </w:r>
+        <w:r>
+          <w:rPr>
+            <w:sz w:val="16"/>
+            <w:szCs w:val="16"/>
+          </w:rPr>
+          <w:fldChar w:fldCharType="end"/>
+        </w:r>
+      </w:p>
+    </w:sdtContent>
+  </w:sdt>
+  <w:p>
+    <w:pPr>
+      <w:pStyle w:val="Footer"/>
+      <w:tabs>
+        <w:tab w:val="clear" w:pos="4680"/>
+        <w:tab w:val="clear" w:pos="9360"/>
+        <w:tab w:val="left" w:pos="7282"/>
+      </w:tabs>
+      <w:rPr>
+        <w:sz w:val="16"/>
+        <w:szCs w:val="16"/>
+      </w:rPr>
+    </w:pPr>
+  </w:p>
+</w:ftr>
+</file>
+
+<file path=word/footer3.xml><?xml version="1.0" encoding="utf-8"?>
+<w:ftr xmlns:wpc="http://schemas.microsoft.com/office/word/2010/wordprocessingCanvas" xmlns:mc="http://schemas.openxmlformats.org/markup-compatibility/2006" xmlns:o="urn:schemas-microsoft-com:office:office" xmlns:r="http://schemas.openxmlformats.org/officeDocument/2006/relationships" xmlns:m="http://schemas.openxmlformats.org/officeDocument/2006/math" xmlns:v="urn:schemas-microsoft-com:vml" xmlns:wp14="http://schemas.microsoft.com/office/word/2010/wordprocessingDrawing" xmlns:wp="http://schemas.openxmlformats.org/drawingml/2006/wordprocessingDrawing" xmlns:w10="urn:schemas-microsoft-com:office:word" xmlns:w="http://schemas.openxmlformats.org/wordprocessingml/2006/main" xmlns:w14="http://schemas.microsoft.com/office/word/2010/wordml" xmlns:w15="http://schemas.microsoft.com/office/word/2012/wordml" xmlns:wpg="http://schemas.microsoft.com/office/word/2010/wordprocessingGroup" xmlns:wpi="http://schemas.microsoft.com/office/word/2010/wordprocessingInk" xmlns:wne="http://schemas.microsoft.com/office/word/2006/wordml" xmlns:wps="http://schemas.microsoft.com/office/word/2010/wordprocessingShape" mc:Ignorable="w14 w15 wp14">
+  <w:p>
+    <w:pPr>
+      <w:pStyle w:val="Footer"/>
+    </w:pPr>
+  </w:p>
+</w:ftr>
+</file>
+
+<file path=word/footnotes.xml><?xml version="1.0" encoding="utf-8"?>
+<w:footnotes xmlns:wpc="http://schemas.microsoft.com/office/word/2010/wordprocessingCanvas" xmlns:mc="http://schemas.openxmlformats.org/markup-compatibility/2006" xmlns:o="urn:schemas-microsoft-com:office:office" xmlns:r="http://schemas.openxmlformats.org/officeDocument/2006/relationships" xmlns:m="http://schemas.openxmlformats.org/officeDocument/2006/math" xmlns:v="urn:schemas-microsoft-com:vml" xmlns:wp14="http://schemas.microsoft.com/office/word/2010/wordprocessingDrawing" xmlns:wp="http://schemas.openxmlformats.org/drawingml/2006/wordprocessingDrawing" xmlns:w10="urn:schemas-microsoft-com:office:word" xmlns:w="http://schemas.openxmlformats.org/wordprocessingml/2006/main" xmlns:w14="http://schemas.microsoft.com/office/word/2010/wordml" xmlns:w15="http://schemas.microsoft.com/office/word/2012/wordml" xmlns:wpg="http://schemas.microsoft.com/office/word/2010/wordprocessingGroup" xmlns:wpi="http://schemas.microsoft.com/office/word/2010/wordprocessingInk" xmlns:wne="http://schemas.microsoft.com/office/word/2006/wordml" xmlns:wps="http://schemas.microsoft.com/office/word/2010/wordprocessingShape" mc:Ignorable="w14 w15 wp14">
+  <w:footnote w:type="separator" w:id="-1">
+    <w:p>
+      <w:pPr>
+        <w:spacing w:after="0" w:line="240" w:lineRule="auto"/>
+      </w:pPr>
+      <w:r>
+        <w:separator/>
+      </w:r>
+    </w:p>
+  </w:footnote>
+  <w:footnote w:type="continuationSeparator" w:id="0">
+    <w:p>
+      <w:pPr>
+        <w:spacing w:after="0" w:line="240" w:lineRule="auto"/>
+      </w:pPr>
+      <w:r>
+        <w:continuationSeparator/>
+      </w:r>
+    </w:p>
+  </w:footnote>
+</w:footnotes>
+</file>
+
+<file path=word/header1.xml><?xml version="1.0" encoding="utf-8"?>
+<w:hdr xmlns:wpc="http://schemas.microsoft.com/office/word/2010/wordprocessingCanvas" xmlns:mc="http://schemas.openxmlformats.org/markup-compatibility/2006" xmlns:o="urn:schemas-microsoft-com:office:office" xmlns:r="http://schemas.openxmlformats.org/officeDocument/2006/relationships" xmlns:m="http://schemas.openxmlformats.org/officeDocument/2006/math" xmlns:v="urn:schemas-microsoft-com:vml" xmlns:wp14="http://schemas.microsoft.com/office/word/2010/wordprocessingDrawing" xmlns:wp="http://schemas.openxmlformats.org/drawingml/2006/wordprocessingDrawing" xmlns:w10="urn:schemas-microsoft-com:office:word" xmlns:w="http://schemas.openxmlformats.org/wordprocessingml/2006/main" xmlns:w14="http://schemas.microsoft.com/office/word/2010/wordml" xmlns:w15="http://schemas.microsoft.com/office/word/2012/wordml" xmlns:wpg="http://schemas.microsoft.com/office/word/2010/wordprocessingGroup" xmlns:wpi="http://schemas.microsoft.com/office/word/2010/wordprocessingInk" xmlns:wne="http://schemas.microsoft.com/office/word/2006/wordml" xmlns:wps="http://schemas.microsoft.com/office/word/2010/wordprocessingShape" mc:Ignorable="w14 w15 wp14">
+  <w:p>
+    <w:pPr>
+      <w:pStyle w:val="Header"/>
+    </w:pPr>
+  </w:p>
+</w:hdr>
+</file>
+
+<file path=word/header2.xml><?xml version="1.0" encoding="utf-8"?>
+<w:hdr xmlns:wpc="http://schemas.microsoft.com/office/word/2010/wordprocessingCanvas" xmlns:mc="http://schemas.openxmlformats.org/markup-compatibility/2006" xmlns:o="urn:schemas-microsoft-com:office:office" xmlns:r="http://schemas.openxmlformats.org/officeDocument/2006/relationships" xmlns:m="http://schemas.openxmlformats.org/officeDocument/2006/math" xmlns:v="urn:schemas-microsoft-com:vml" xmlns:wp14="http://schemas.microsoft.com/office/word/2010/wordprocessingDrawing" xmlns:wp="http://schemas.openxmlformats.org/drawingml/2006/wordprocessingDrawing" xmlns:w10="urn:schemas-microsoft-com:office:word" xmlns:w="http://schemas.openxmlformats.org/wordprocessingml/2006/main" xmlns:w14="http://schemas.microsoft.com/office/word/2010/wordml" xmlns:w15="http://schemas.microsoft.com/office/word/2012/wordml" xmlns:wpg="http://schemas.microsoft.com/office/word/2010/wordprocessingGroup" xmlns:wpi="http://schemas.microsoft.com/office/word/2010/wordprocessingInk" xmlns:wne="http://schemas.microsoft.com/office/word/2006/wordml" xmlns:wps="http://schemas.microsoft.com/office/word/2010/wordprocessingShape" mc:Ignorable="w14 w15 wp14">
+  <w:sdt>
+    <w:sdtPr>
+      <w:rPr>
+        <w:sz w:val="16"/>
+        <w:szCs w:val="16"/>
+      </w:rPr>
+      <w:id w:val="-144519446"/>
+      <w:docPartObj>
+        <w:docPartGallery w:val="Page Numbers (Top of Page)"/>
+        <w:docPartUnique/>
+      </w:docPartObj>
+    </w:sdtPr>
+    <w:sdtEndPr>
+      <w:rPr>
+        <w:noProof/>
+      </w:rPr>
+    </w:sdtEndPr>
+    <w:sdtContent>
+      <w:p>
+        <w:pPr>
+          <w:pStyle w:val="Header"/>
+          <w:jc w:val="right"/>
           <w:rPr>
             <w:sz w:val="16"/>
             <w:szCs w:val="16"/>
@@ -2631,78 +2815,9 @@
           </w:rPr>
           <w:fldChar w:fldCharType="end"/>
         </w:r>
-        <w:r>
-          <w:rPr>
-            <w:noProof/>
-            <w:sz w:val="16"/>
-            <w:szCs w:val="16"/>
-          </w:rPr>
-          <w:tab/>
-          <w:t xml:space="preserve">                                                                                                                                </w:t>
-        </w:r>
-        <w:r>
-          <w:rPr>
-            <w:noProof/>
-            <w:sz w:val="16"/>
-            <w:szCs w:val="16"/>
-          </w:rPr>
-          <w:t xml:space="preserve">                     </w:t>
-        </w:r>
-        <w:r>
-          <w:rPr>
-            <w:noProof/>
-            <w:sz w:val="16"/>
-            <w:szCs w:val="16"/>
-          </w:rPr>
-          <w:t xml:space="preserve"> toran.sahu@yahoo.com</w:t>
-        </w:r>
       </w:p>
     </w:sdtContent>
   </w:sdt>
-  <w:p>
-    <w:pPr>
-      <w:pStyle w:val="Footer"/>
-      <w:tabs>
-        <w:tab w:val="clear" w:pos="4680"/>
-        <w:tab w:val="clear" w:pos="9360"/>
-        <w:tab w:val="left" w:pos="7282"/>
-      </w:tabs>
-      <w:rPr>
-        <w:sz w:val="16"/>
-        <w:szCs w:val="16"/>
-      </w:rPr>
-    </w:pPr>
-  </w:p>
-</w:ftr>
-</file>
-
-<file path=word/footnotes.xml><?xml version="1.0" encoding="utf-8"?>
-<w:footnotes xmlns:wpc="http://schemas.microsoft.com/office/word/2010/wordprocessingCanvas" xmlns:mc="http://schemas.openxmlformats.org/markup-compatibility/2006" xmlns:o="urn:schemas-microsoft-com:office:office" xmlns:r="http://schemas.openxmlformats.org/officeDocument/2006/relationships" xmlns:m="http://schemas.openxmlformats.org/officeDocument/2006/math" xmlns:v="urn:schemas-microsoft-com:vml" xmlns:wp14="http://schemas.microsoft.com/office/word/2010/wordprocessingDrawing" xmlns:wp="http://schemas.openxmlformats.org/drawingml/2006/wordprocessingDrawing" xmlns:w10="urn:schemas-microsoft-com:office:word" xmlns:w="http://schemas.openxmlformats.org/wordprocessingml/2006/main" xmlns:w14="http://schemas.microsoft.com/office/word/2010/wordml" xmlns:w15="http://schemas.microsoft.com/office/word/2012/wordml" xmlns:wpg="http://schemas.microsoft.com/office/word/2010/wordprocessingGroup" xmlns:wpi="http://schemas.microsoft.com/office/word/2010/wordprocessingInk" xmlns:wne="http://schemas.microsoft.com/office/word/2006/wordml" xmlns:wps="http://schemas.microsoft.com/office/word/2010/wordprocessingShape" mc:Ignorable="w14 w15 wp14">
-  <w:footnote w:type="separator" w:id="-1">
-    <w:p>
-      <w:pPr>
-        <w:spacing w:after="0" w:line="240" w:lineRule="auto"/>
-      </w:pPr>
-      <w:r>
-        <w:separator/>
-      </w:r>
-    </w:p>
-  </w:footnote>
-  <w:footnote w:type="continuationSeparator" w:id="0">
-    <w:p>
-      <w:pPr>
-        <w:spacing w:after="0" w:line="240" w:lineRule="auto"/>
-      </w:pPr>
-      <w:r>
-        <w:continuationSeparator/>
-      </w:r>
-    </w:p>
-  </w:footnote>
-</w:footnotes>
-</file>
-
-<file path=word/header1.xml><?xml version="1.0" encoding="utf-8"?>
-<w:hdr xmlns:wpc="http://schemas.microsoft.com/office/word/2010/wordprocessingCanvas" xmlns:mc="http://schemas.openxmlformats.org/markup-compatibility/2006" xmlns:o="urn:schemas-microsoft-com:office:office" xmlns:r="http://schemas.openxmlformats.org/officeDocument/2006/relationships" xmlns:m="http://schemas.openxmlformats.org/officeDocument/2006/math" xmlns:v="urn:schemas-microsoft-com:vml" xmlns:wp14="http://schemas.microsoft.com/office/word/2010/wordprocessingDrawing" xmlns:wp="http://schemas.openxmlformats.org/drawingml/2006/wordprocessingDrawing" xmlns:w10="urn:schemas-microsoft-com:office:word" xmlns:w="http://schemas.openxmlformats.org/wordprocessingml/2006/main" xmlns:w14="http://schemas.microsoft.com/office/word/2010/wordml" xmlns:w15="http://schemas.microsoft.com/office/word/2012/wordml" xmlns:wpg="http://schemas.microsoft.com/office/word/2010/wordprocessingGroup" xmlns:wpi="http://schemas.microsoft.com/office/word/2010/wordprocessingInk" xmlns:wne="http://schemas.microsoft.com/office/word/2006/wordml" xmlns:wps="http://schemas.microsoft.com/office/word/2010/wordprocessingShape" mc:Ignorable="w14 w15 wp14">
   <w:p>
     <w:pPr>
       <w:pStyle w:val="Header"/>
@@ -2713,55 +2828,16 @@
         <w:tab w:val="left" w:pos="7146"/>
       </w:tabs>
     </w:pPr>
-    <w:r>
-      <w:t xml:space="preserve">                                                                                                                            </w:t>
-    </w:r>
-    <w:r>
-      <w:t xml:space="preserve">    </w:t>
-    </w:r>
-    <w:r>
-      <w:rPr>
-        <w:sz w:val="16"/>
-        <w:szCs w:val="16"/>
-      </w:rPr>
-      <w:t xml:space="preserve">Last updated: </w:t>
-    </w:r>
-    <w:r>
-      <w:rPr>
-        <w:sz w:val="16"/>
-        <w:szCs w:val="16"/>
-      </w:rPr>
-      <w:fldChar w:fldCharType="begin"/>
-    </w:r>
-    <w:r>
-      <w:rPr>
-        <w:sz w:val="16"/>
-        <w:szCs w:val="16"/>
-      </w:rPr>
-      <w:instrText xml:space="preserve"> DATE \@ "MMMM d, yyyy" </w:instrText>
-    </w:r>
-    <w:r>
-      <w:rPr>
-        <w:sz w:val="16"/>
-        <w:szCs w:val="16"/>
-      </w:rPr>
-      <w:fldChar w:fldCharType="separate"/>
-    </w:r>
-    <w:r>
-      <w:rPr>
-        <w:noProof/>
-        <w:sz w:val="16"/>
-        <w:szCs w:val="16"/>
-      </w:rPr>
-      <w:t>August 9, 2017</w:t>
-    </w:r>
-    <w:r>
-      <w:rPr>
-        <w:sz w:val="16"/>
-        <w:szCs w:val="16"/>
-      </w:rPr>
-      <w:fldChar w:fldCharType="end"/>
-    </w:r>
+  </w:p>
+</w:hdr>
+</file>
+
+<file path=word/header3.xml><?xml version="1.0" encoding="utf-8"?>
+<w:hdr xmlns:wpc="http://schemas.microsoft.com/office/word/2010/wordprocessingCanvas" xmlns:mc="http://schemas.openxmlformats.org/markup-compatibility/2006" xmlns:o="urn:schemas-microsoft-com:office:office" xmlns:r="http://schemas.openxmlformats.org/officeDocument/2006/relationships" xmlns:m="http://schemas.openxmlformats.org/officeDocument/2006/math" xmlns:v="urn:schemas-microsoft-com:vml" xmlns:wp14="http://schemas.microsoft.com/office/word/2010/wordprocessingDrawing" xmlns:wp="http://schemas.openxmlformats.org/drawingml/2006/wordprocessingDrawing" xmlns:w10="urn:schemas-microsoft-com:office:word" xmlns:w="http://schemas.openxmlformats.org/wordprocessingml/2006/main" xmlns:w14="http://schemas.microsoft.com/office/word/2010/wordml" xmlns:w15="http://schemas.microsoft.com/office/word/2012/wordml" xmlns:wpg="http://schemas.microsoft.com/office/word/2010/wordprocessingGroup" xmlns:wpi="http://schemas.microsoft.com/office/word/2010/wordprocessingInk" xmlns:wne="http://schemas.microsoft.com/office/word/2006/wordml" xmlns:wps="http://schemas.microsoft.com/office/word/2010/wordprocessingShape" mc:Ignorable="w14 w15 wp14">
+  <w:p>
+    <w:pPr>
+      <w:pStyle w:val="Header"/>
+    </w:pPr>
   </w:p>
 </w:hdr>
 </file>

</xml_diff>